<commit_message>
Update IT-SI-SD-F002 V1.0 Use case - copia - copia.docx
</commit_message>
<xml_diff>
--- a/Documentación/Oficial/Casos de Uso/IT-SI-SD-F002 V1.0 Use case - copia - copia.docx
+++ b/Documentación/Oficial/Casos de Uso/IT-SI-SD-F002 V1.0 Use case - copia - copia.docx
@@ -1,6 +1,6 @@
 
 <file path=word/document.xml><?xml version="1.0" encoding="utf-8"?>
-<w:document xmlns:wpc="http://schemas.microsoft.com/office/word/2010/wordprocessingCanvas" xmlns:cx="http://schemas.microsoft.com/office/drawing/2014/chartex" xmlns:cx1="http://schemas.microsoft.com/office/drawing/2015/9/8/chartex" xmlns:cx2="http://schemas.microsoft.com/office/drawing/2015/10/21/chartex" xmlns:cx3="http://schemas.microsoft.com/office/drawing/2016/5/9/chartex" xmlns:cx4="http://schemas.microsoft.com/office/drawing/2016/5/10/chartex" xmlns:cx5="http://schemas.microsoft.com/office/drawing/2016/5/11/chartex" xmlns:cx6="http://schemas.microsoft.com/office/drawing/2016/5/12/chartex" xmlns:cx7="http://schemas.microsoft.com/office/drawing/2016/5/13/chartex" xmlns:cx8="http://schemas.microsoft.com/office/drawing/2016/5/14/chartex" xmlns:mc="http://schemas.openxmlformats.org/markup-compatibility/2006" xmlns:aink="http://schemas.microsoft.com/office/drawing/2016/ink" xmlns:am3d="http://schemas.microsoft.com/office/drawing/2017/model3d" xmlns:o="urn:schemas-microsoft-com:office:office" xmlns:r="http://schemas.openxmlformats.org/officeDocument/2006/relationships" xmlns:m="http://schemas.openxmlformats.org/officeDocument/2006/math" xmlns:v="urn:schemas-microsoft-com:vml" xmlns:wp14="http://schemas.microsoft.com/office/word/2010/wordprocessingDrawing" xmlns:wp="http://schemas.openxmlformats.org/drawingml/2006/wordprocessingDrawing" xmlns:w10="urn:schemas-microsoft-com:office:word" xmlns:w="http://schemas.openxmlformats.org/wordprocessingml/2006/main" xmlns:w14="http://schemas.microsoft.com/office/word/2010/wordml" xmlns:w15="http://schemas.microsoft.com/office/word/2012/wordml" xmlns:w16cid="http://schemas.microsoft.com/office/word/2016/wordml/cid" xmlns:w16se="http://schemas.microsoft.com/office/word/2015/wordml/symex" xmlns:wpg="http://schemas.microsoft.com/office/word/2010/wordprocessingGroup" xmlns:wpi="http://schemas.microsoft.com/office/word/2010/wordprocessingInk" xmlns:wne="http://schemas.microsoft.com/office/word/2006/wordml" xmlns:wps="http://schemas.microsoft.com/office/word/2010/wordprocessingShape" mc:Ignorable="w14 w15 w16se w16cid wp14">
+<w:document xmlns:wpc="http://schemas.microsoft.com/office/word/2010/wordprocessingCanvas" xmlns:cx="http://schemas.microsoft.com/office/drawing/2014/chartex" xmlns:cx1="http://schemas.microsoft.com/office/drawing/2015/9/8/chartex" xmlns:cx2="http://schemas.microsoft.com/office/drawing/2015/10/21/chartex" xmlns:cx3="http://schemas.microsoft.com/office/drawing/2016/5/9/chartex" xmlns:cx4="http://schemas.microsoft.com/office/drawing/2016/5/10/chartex" xmlns:cx5="http://schemas.microsoft.com/office/drawing/2016/5/11/chartex" xmlns:cx6="http://schemas.microsoft.com/office/drawing/2016/5/12/chartex" xmlns:cx7="http://schemas.microsoft.com/office/drawing/2016/5/13/chartex" xmlns:cx8="http://schemas.microsoft.com/office/drawing/2016/5/14/chartex" xmlns:mc="http://schemas.openxmlformats.org/markup-compatibility/2006" xmlns:aink="http://schemas.microsoft.com/office/drawing/2016/ink" xmlns:am3d="http://schemas.microsoft.com/office/drawing/2017/model3d" xmlns:o="urn:schemas-microsoft-com:office:office" xmlns:oel="http://schemas.microsoft.com/office/2019/extlst" xmlns:r="http://schemas.openxmlformats.org/officeDocument/2006/relationships" xmlns:m="http://schemas.openxmlformats.org/officeDocument/2006/math" xmlns:v="urn:schemas-microsoft-com:vml" xmlns:wp14="http://schemas.microsoft.com/office/word/2010/wordprocessingDrawing" xmlns:wp="http://schemas.openxmlformats.org/drawingml/2006/wordprocessingDrawing" xmlns:w10="urn:schemas-microsoft-com:office:word" xmlns:w="http://schemas.openxmlformats.org/wordprocessingml/2006/main" xmlns:w14="http://schemas.microsoft.com/office/word/2010/wordml" xmlns:w15="http://schemas.microsoft.com/office/word/2012/wordml" xmlns:w16cex="http://schemas.microsoft.com/office/word/2018/wordml/cex" xmlns:w16cid="http://schemas.microsoft.com/office/word/2016/wordml/cid" xmlns:w16="http://schemas.microsoft.com/office/word/2018/wordml" xmlns:w16du="http://schemas.microsoft.com/office/word/2023/wordml/word16du" xmlns:w16sdtdh="http://schemas.microsoft.com/office/word/2020/wordml/sdtdatahash" xmlns:w16sdtfl="http://schemas.microsoft.com/office/word/2024/wordml/sdtformatlock" xmlns:w16se="http://schemas.microsoft.com/office/word/2015/wordml/symex" xmlns:wpg="http://schemas.microsoft.com/office/word/2010/wordprocessingGroup" xmlns:wpi="http://schemas.microsoft.com/office/word/2010/wordprocessingInk" xmlns:wne="http://schemas.microsoft.com/office/word/2006/wordml" xmlns:wps="http://schemas.microsoft.com/office/word/2010/wordprocessingShape" mc:Ignorable="w14 w15 w16se w16cid w16 w16cex w16sdtdh w16sdtfl w16du wp14">
   <w:body>
     <w:tbl>
       <w:tblPr>
@@ -94,6 +94,14 @@
                 <w:lang w:eastAsia="es-MX"/>
               </w:rPr>
             </w:pPr>
+            <w:r>
+              <w:rPr>
+                <w:rFonts w:ascii="Calibri" w:eastAsia="Times New Roman" w:hAnsi="Calibri" w:cs="Calibri"/>
+                <w:color w:val="000000"/>
+                <w:lang w:eastAsia="es-MX"/>
+              </w:rPr>
+              <w:t>Captura de información para formato DAS</w:t>
+            </w:r>
           </w:p>
         </w:tc>
         <w:tc>
@@ -163,6 +171,14 @@
                 <w:lang w:eastAsia="es-MX"/>
               </w:rPr>
               <w:t>CU-0</w:t>
+            </w:r>
+            <w:r>
+              <w:rPr>
+                <w:rFonts w:ascii="Calibri" w:eastAsia="Times New Roman" w:hAnsi="Calibri" w:cs="Calibri"/>
+                <w:color w:val="000000"/>
+                <w:lang w:eastAsia="es-MX"/>
+              </w:rPr>
+              <w:t>08</w:t>
             </w:r>
           </w:p>
         </w:tc>
@@ -235,6 +251,14 @@
                 <w:lang w:eastAsia="es-MX"/>
               </w:rPr>
             </w:pPr>
+            <w:r>
+              <w:rPr>
+                <w:rFonts w:ascii="Calibri" w:eastAsia="Times New Roman" w:hAnsi="Calibri" w:cs="Calibri"/>
+                <w:color w:val="000000"/>
+                <w:lang w:eastAsia="es-MX"/>
+              </w:rPr>
+              <w:t>Operador, sistema</w:t>
+            </w:r>
           </w:p>
         </w:tc>
       </w:tr>
@@ -306,6 +330,14 @@
                 <w:lang w:eastAsia="es-MX"/>
               </w:rPr>
             </w:pPr>
+            <w:r>
+              <w:rPr>
+                <w:rFonts w:ascii="Calibri" w:eastAsia="Times New Roman" w:hAnsi="Calibri" w:cs="Calibri"/>
+                <w:color w:val="000000"/>
+                <w:lang w:eastAsia="es-MX"/>
+              </w:rPr>
+              <w:t>Primario</w:t>
+            </w:r>
           </w:p>
         </w:tc>
       </w:tr>
@@ -4135,8 +4167,6 @@
                 <w:lang w:eastAsia="es-MX"/>
               </w:rPr>
             </w:pPr>
-            <w:bookmarkStart w:id="0" w:name="_GoBack"/>
-            <w:bookmarkEnd w:id="0"/>
           </w:p>
         </w:tc>
         <w:tc>
@@ -4305,7 +4335,7 @@
 </file>
 
 <file path=word/endnotes.xml><?xml version="1.0" encoding="utf-8"?>
-<w:endnotes xmlns:wpc="http://schemas.microsoft.com/office/word/2010/wordprocessingCanvas" xmlns:cx="http://schemas.microsoft.com/office/drawing/2014/chartex" xmlns:cx1="http://schemas.microsoft.com/office/drawing/2015/9/8/chartex" xmlns:cx2="http://schemas.microsoft.com/office/drawing/2015/10/21/chartex" xmlns:cx3="http://schemas.microsoft.com/office/drawing/2016/5/9/chartex" xmlns:cx4="http://schemas.microsoft.com/office/drawing/2016/5/10/chartex" xmlns:cx5="http://schemas.microsoft.com/office/drawing/2016/5/11/chartex" xmlns:cx6="http://schemas.microsoft.com/office/drawing/2016/5/12/chartex" xmlns:cx7="http://schemas.microsoft.com/office/drawing/2016/5/13/chartex" xmlns:cx8="http://schemas.microsoft.com/office/drawing/2016/5/14/chartex" xmlns:mc="http://schemas.openxmlformats.org/markup-compatibility/2006" xmlns:aink="http://schemas.microsoft.com/office/drawing/2016/ink" xmlns:am3d="http://schemas.microsoft.com/office/drawing/2017/model3d" xmlns:o="urn:schemas-microsoft-com:office:office" xmlns:r="http://schemas.openxmlformats.org/officeDocument/2006/relationships" xmlns:m="http://schemas.openxmlformats.org/officeDocument/2006/math" xmlns:v="urn:schemas-microsoft-com:vml" xmlns:wp14="http://schemas.microsoft.com/office/word/2010/wordprocessingDrawing" xmlns:wp="http://schemas.openxmlformats.org/drawingml/2006/wordprocessingDrawing" xmlns:w10="urn:schemas-microsoft-com:office:word" xmlns:w="http://schemas.openxmlformats.org/wordprocessingml/2006/main" xmlns:w14="http://schemas.microsoft.com/office/word/2010/wordml" xmlns:w15="http://schemas.microsoft.com/office/word/2012/wordml" xmlns:w16cid="http://schemas.microsoft.com/office/word/2016/wordml/cid" xmlns:w16se="http://schemas.microsoft.com/office/word/2015/wordml/symex" xmlns:wpg="http://schemas.microsoft.com/office/word/2010/wordprocessingGroup" xmlns:wpi="http://schemas.microsoft.com/office/word/2010/wordprocessingInk" xmlns:wne="http://schemas.microsoft.com/office/word/2006/wordml" xmlns:wps="http://schemas.microsoft.com/office/word/2010/wordprocessingShape" mc:Ignorable="w14 w15 w16se w16cid wp14">
+<w:endnotes xmlns:wpc="http://schemas.microsoft.com/office/word/2010/wordprocessingCanvas" xmlns:cx="http://schemas.microsoft.com/office/drawing/2014/chartex" xmlns:cx1="http://schemas.microsoft.com/office/drawing/2015/9/8/chartex" xmlns:cx2="http://schemas.microsoft.com/office/drawing/2015/10/21/chartex" xmlns:cx3="http://schemas.microsoft.com/office/drawing/2016/5/9/chartex" xmlns:cx4="http://schemas.microsoft.com/office/drawing/2016/5/10/chartex" xmlns:cx5="http://schemas.microsoft.com/office/drawing/2016/5/11/chartex" xmlns:cx6="http://schemas.microsoft.com/office/drawing/2016/5/12/chartex" xmlns:cx7="http://schemas.microsoft.com/office/drawing/2016/5/13/chartex" xmlns:cx8="http://schemas.microsoft.com/office/drawing/2016/5/14/chartex" xmlns:mc="http://schemas.openxmlformats.org/markup-compatibility/2006" xmlns:aink="http://schemas.microsoft.com/office/drawing/2016/ink" xmlns:am3d="http://schemas.microsoft.com/office/drawing/2017/model3d" xmlns:o="urn:schemas-microsoft-com:office:office" xmlns:oel="http://schemas.microsoft.com/office/2019/extlst" xmlns:r="http://schemas.openxmlformats.org/officeDocument/2006/relationships" xmlns:m="http://schemas.openxmlformats.org/officeDocument/2006/math" xmlns:v="urn:schemas-microsoft-com:vml" xmlns:wp14="http://schemas.microsoft.com/office/word/2010/wordprocessingDrawing" xmlns:wp="http://schemas.openxmlformats.org/drawingml/2006/wordprocessingDrawing" xmlns:w10="urn:schemas-microsoft-com:office:word" xmlns:w="http://schemas.openxmlformats.org/wordprocessingml/2006/main" xmlns:w14="http://schemas.microsoft.com/office/word/2010/wordml" xmlns:w15="http://schemas.microsoft.com/office/word/2012/wordml" xmlns:w16cex="http://schemas.microsoft.com/office/word/2018/wordml/cex" xmlns:w16cid="http://schemas.microsoft.com/office/word/2016/wordml/cid" xmlns:w16="http://schemas.microsoft.com/office/word/2018/wordml" xmlns:w16du="http://schemas.microsoft.com/office/word/2023/wordml/word16du" xmlns:w16sdtdh="http://schemas.microsoft.com/office/word/2020/wordml/sdtdatahash" xmlns:w16sdtfl="http://schemas.microsoft.com/office/word/2024/wordml/sdtformatlock" xmlns:w16se="http://schemas.microsoft.com/office/word/2015/wordml/symex" xmlns:wpg="http://schemas.microsoft.com/office/word/2010/wordprocessingGroup" xmlns:wpi="http://schemas.microsoft.com/office/word/2010/wordprocessingInk" xmlns:wne="http://schemas.microsoft.com/office/word/2006/wordml" xmlns:wps="http://schemas.microsoft.com/office/word/2010/wordprocessingShape" mc:Ignorable="w14 w15 w16se w16cid w16 w16cex w16sdtdh w16sdtfl w16du wp14">
   <w:endnote w:type="separator" w:id="-1">
     <w:p>
       <w:r>
@@ -4324,10 +4354,10 @@
 </file>
 
 <file path=word/footer1.xml><?xml version="1.0" encoding="utf-8"?>
-<w:ftr xmlns:wpc="http://schemas.microsoft.com/office/word/2010/wordprocessingCanvas" xmlns:cx="http://schemas.microsoft.com/office/drawing/2014/chartex" xmlns:cx1="http://schemas.microsoft.com/office/drawing/2015/9/8/chartex" xmlns:cx2="http://schemas.microsoft.com/office/drawing/2015/10/21/chartex" xmlns:cx3="http://schemas.microsoft.com/office/drawing/2016/5/9/chartex" xmlns:cx4="http://schemas.microsoft.com/office/drawing/2016/5/10/chartex" xmlns:cx5="http://schemas.microsoft.com/office/drawing/2016/5/11/chartex" xmlns:cx6="http://schemas.microsoft.com/office/drawing/2016/5/12/chartex" xmlns:cx7="http://schemas.microsoft.com/office/drawing/2016/5/13/chartex" xmlns:cx8="http://schemas.microsoft.com/office/drawing/2016/5/14/chartex" xmlns:mc="http://schemas.openxmlformats.org/markup-compatibility/2006" xmlns:aink="http://schemas.microsoft.com/office/drawing/2016/ink" xmlns:am3d="http://schemas.microsoft.com/office/drawing/2017/model3d" xmlns:o="urn:schemas-microsoft-com:office:office" xmlns:r="http://schemas.openxmlformats.org/officeDocument/2006/relationships" xmlns:m="http://schemas.openxmlformats.org/officeDocument/2006/math" xmlns:v="urn:schemas-microsoft-com:vml" xmlns:wp14="http://schemas.microsoft.com/office/word/2010/wordprocessingDrawing" xmlns:wp="http://schemas.openxmlformats.org/drawingml/2006/wordprocessingDrawing" xmlns:w10="urn:schemas-microsoft-com:office:word" xmlns:w="http://schemas.openxmlformats.org/wordprocessingml/2006/main" xmlns:w14="http://schemas.microsoft.com/office/word/2010/wordml" xmlns:w15="http://schemas.microsoft.com/office/word/2012/wordml" xmlns:w16cid="http://schemas.microsoft.com/office/word/2016/wordml/cid" xmlns:w16se="http://schemas.microsoft.com/office/word/2015/wordml/symex" xmlns:wpg="http://schemas.microsoft.com/office/word/2010/wordprocessingGroup" xmlns:wpi="http://schemas.microsoft.com/office/word/2010/wordprocessingInk" xmlns:wne="http://schemas.microsoft.com/office/word/2006/wordml" xmlns:wps="http://schemas.microsoft.com/office/word/2010/wordprocessingShape" mc:Ignorable="w14 w15 w16se w16cid wp14">
+<w:ftr xmlns:wpc="http://schemas.microsoft.com/office/word/2010/wordprocessingCanvas" xmlns:cx="http://schemas.microsoft.com/office/drawing/2014/chartex" xmlns:cx1="http://schemas.microsoft.com/office/drawing/2015/9/8/chartex" xmlns:cx2="http://schemas.microsoft.com/office/drawing/2015/10/21/chartex" xmlns:cx3="http://schemas.microsoft.com/office/drawing/2016/5/9/chartex" xmlns:cx4="http://schemas.microsoft.com/office/drawing/2016/5/10/chartex" xmlns:cx5="http://schemas.microsoft.com/office/drawing/2016/5/11/chartex" xmlns:cx6="http://schemas.microsoft.com/office/drawing/2016/5/12/chartex" xmlns:cx7="http://schemas.microsoft.com/office/drawing/2016/5/13/chartex" xmlns:cx8="http://schemas.microsoft.com/office/drawing/2016/5/14/chartex" xmlns:mc="http://schemas.openxmlformats.org/markup-compatibility/2006" xmlns:aink="http://schemas.microsoft.com/office/drawing/2016/ink" xmlns:am3d="http://schemas.microsoft.com/office/drawing/2017/model3d" xmlns:o="urn:schemas-microsoft-com:office:office" xmlns:oel="http://schemas.microsoft.com/office/2019/extlst" xmlns:r="http://schemas.openxmlformats.org/officeDocument/2006/relationships" xmlns:m="http://schemas.openxmlformats.org/officeDocument/2006/math" xmlns:v="urn:schemas-microsoft-com:vml" xmlns:wp14="http://schemas.microsoft.com/office/word/2010/wordprocessingDrawing" xmlns:wp="http://schemas.openxmlformats.org/drawingml/2006/wordprocessingDrawing" xmlns:w10="urn:schemas-microsoft-com:office:word" xmlns:w="http://schemas.openxmlformats.org/wordprocessingml/2006/main" xmlns:w14="http://schemas.microsoft.com/office/word/2010/wordml" xmlns:w15="http://schemas.microsoft.com/office/word/2012/wordml" xmlns:w16cex="http://schemas.microsoft.com/office/word/2018/wordml/cex" xmlns:w16cid="http://schemas.microsoft.com/office/word/2016/wordml/cid" xmlns:w16="http://schemas.microsoft.com/office/word/2018/wordml" xmlns:w16du="http://schemas.microsoft.com/office/word/2023/wordml/word16du" xmlns:w16sdtdh="http://schemas.microsoft.com/office/word/2020/wordml/sdtdatahash" xmlns:w16sdtfl="http://schemas.microsoft.com/office/word/2024/wordml/sdtformatlock" xmlns:w16se="http://schemas.microsoft.com/office/word/2015/wordml/symex" xmlns:wpg="http://schemas.microsoft.com/office/word/2010/wordprocessingGroup" xmlns:wpi="http://schemas.microsoft.com/office/word/2010/wordprocessingInk" xmlns:wne="http://schemas.microsoft.com/office/word/2006/wordml" xmlns:wps="http://schemas.microsoft.com/office/word/2010/wordprocessingShape" mc:Ignorable="w14 w15 w16se w16cid w16 w16cex w16sdtdh w16sdtfl w16du wp14">
   <w:p>
     <w:pPr>
-      <w:pStyle w:val="Piedepgina"/>
+      <w:pStyle w:val="Footer"/>
       <w:ind w:right="440"/>
       <w:jc w:val="right"/>
     </w:pPr>
@@ -4744,7 +4774,7 @@
   </w:tbl>
   <w:p>
     <w:pPr>
-      <w:pStyle w:val="Piedepgina"/>
+      <w:pStyle w:val="Footer"/>
       <w:ind w:right="440"/>
       <w:jc w:val="right"/>
     </w:pPr>
@@ -4753,7 +4783,7 @@
 </file>
 
 <file path=word/footnotes.xml><?xml version="1.0" encoding="utf-8"?>
-<w:footnotes xmlns:wpc="http://schemas.microsoft.com/office/word/2010/wordprocessingCanvas" xmlns:cx="http://schemas.microsoft.com/office/drawing/2014/chartex" xmlns:cx1="http://schemas.microsoft.com/office/drawing/2015/9/8/chartex" xmlns:cx2="http://schemas.microsoft.com/office/drawing/2015/10/21/chartex" xmlns:cx3="http://schemas.microsoft.com/office/drawing/2016/5/9/chartex" xmlns:cx4="http://schemas.microsoft.com/office/drawing/2016/5/10/chartex" xmlns:cx5="http://schemas.microsoft.com/office/drawing/2016/5/11/chartex" xmlns:cx6="http://schemas.microsoft.com/office/drawing/2016/5/12/chartex" xmlns:cx7="http://schemas.microsoft.com/office/drawing/2016/5/13/chartex" xmlns:cx8="http://schemas.microsoft.com/office/drawing/2016/5/14/chartex" xmlns:mc="http://schemas.openxmlformats.org/markup-compatibility/2006" xmlns:aink="http://schemas.microsoft.com/office/drawing/2016/ink" xmlns:am3d="http://schemas.microsoft.com/office/drawing/2017/model3d" xmlns:o="urn:schemas-microsoft-com:office:office" xmlns:r="http://schemas.openxmlformats.org/officeDocument/2006/relationships" xmlns:m="http://schemas.openxmlformats.org/officeDocument/2006/math" xmlns:v="urn:schemas-microsoft-com:vml" xmlns:wp14="http://schemas.microsoft.com/office/word/2010/wordprocessingDrawing" xmlns:wp="http://schemas.openxmlformats.org/drawingml/2006/wordprocessingDrawing" xmlns:w10="urn:schemas-microsoft-com:office:word" xmlns:w="http://schemas.openxmlformats.org/wordprocessingml/2006/main" xmlns:w14="http://schemas.microsoft.com/office/word/2010/wordml" xmlns:w15="http://schemas.microsoft.com/office/word/2012/wordml" xmlns:w16cid="http://schemas.microsoft.com/office/word/2016/wordml/cid" xmlns:w16se="http://schemas.microsoft.com/office/word/2015/wordml/symex" xmlns:wpg="http://schemas.microsoft.com/office/word/2010/wordprocessingGroup" xmlns:wpi="http://schemas.microsoft.com/office/word/2010/wordprocessingInk" xmlns:wne="http://schemas.microsoft.com/office/word/2006/wordml" xmlns:wps="http://schemas.microsoft.com/office/word/2010/wordprocessingShape" mc:Ignorable="w14 w15 w16se w16cid wp14">
+<w:footnotes xmlns:wpc="http://schemas.microsoft.com/office/word/2010/wordprocessingCanvas" xmlns:cx="http://schemas.microsoft.com/office/drawing/2014/chartex" xmlns:cx1="http://schemas.microsoft.com/office/drawing/2015/9/8/chartex" xmlns:cx2="http://schemas.microsoft.com/office/drawing/2015/10/21/chartex" xmlns:cx3="http://schemas.microsoft.com/office/drawing/2016/5/9/chartex" xmlns:cx4="http://schemas.microsoft.com/office/drawing/2016/5/10/chartex" xmlns:cx5="http://schemas.microsoft.com/office/drawing/2016/5/11/chartex" xmlns:cx6="http://schemas.microsoft.com/office/drawing/2016/5/12/chartex" xmlns:cx7="http://schemas.microsoft.com/office/drawing/2016/5/13/chartex" xmlns:cx8="http://schemas.microsoft.com/office/drawing/2016/5/14/chartex" xmlns:mc="http://schemas.openxmlformats.org/markup-compatibility/2006" xmlns:aink="http://schemas.microsoft.com/office/drawing/2016/ink" xmlns:am3d="http://schemas.microsoft.com/office/drawing/2017/model3d" xmlns:o="urn:schemas-microsoft-com:office:office" xmlns:oel="http://schemas.microsoft.com/office/2019/extlst" xmlns:r="http://schemas.openxmlformats.org/officeDocument/2006/relationships" xmlns:m="http://schemas.openxmlformats.org/officeDocument/2006/math" xmlns:v="urn:schemas-microsoft-com:vml" xmlns:wp14="http://schemas.microsoft.com/office/word/2010/wordprocessingDrawing" xmlns:wp="http://schemas.openxmlformats.org/drawingml/2006/wordprocessingDrawing" xmlns:w10="urn:schemas-microsoft-com:office:word" xmlns:w="http://schemas.openxmlformats.org/wordprocessingml/2006/main" xmlns:w14="http://schemas.microsoft.com/office/word/2010/wordml" xmlns:w15="http://schemas.microsoft.com/office/word/2012/wordml" xmlns:w16cex="http://schemas.microsoft.com/office/word/2018/wordml/cex" xmlns:w16cid="http://schemas.microsoft.com/office/word/2016/wordml/cid" xmlns:w16="http://schemas.microsoft.com/office/word/2018/wordml" xmlns:w16du="http://schemas.microsoft.com/office/word/2023/wordml/word16du" xmlns:w16sdtdh="http://schemas.microsoft.com/office/word/2020/wordml/sdtdatahash" xmlns:w16sdtfl="http://schemas.microsoft.com/office/word/2024/wordml/sdtformatlock" xmlns:w16se="http://schemas.microsoft.com/office/word/2015/wordml/symex" xmlns:wpg="http://schemas.microsoft.com/office/word/2010/wordprocessingGroup" xmlns:wpi="http://schemas.microsoft.com/office/word/2010/wordprocessingInk" xmlns:wne="http://schemas.microsoft.com/office/word/2006/wordml" xmlns:wps="http://schemas.microsoft.com/office/word/2010/wordprocessingShape" mc:Ignorable="w14 w15 w16se w16cid w16 w16cex w16sdtdh w16sdtfl w16du wp14">
   <w:footnote w:type="separator" w:id="-1">
     <w:p>
       <w:r>
@@ -4772,10 +4802,10 @@
 </file>
 
 <file path=word/header1.xml><?xml version="1.0" encoding="utf-8"?>
-<w:hdr xmlns:wpc="http://schemas.microsoft.com/office/word/2010/wordprocessingCanvas" xmlns:cx="http://schemas.microsoft.com/office/drawing/2014/chartex" xmlns:cx1="http://schemas.microsoft.com/office/drawing/2015/9/8/chartex" xmlns:cx2="http://schemas.microsoft.com/office/drawing/2015/10/21/chartex" xmlns:cx3="http://schemas.microsoft.com/office/drawing/2016/5/9/chartex" xmlns:cx4="http://schemas.microsoft.com/office/drawing/2016/5/10/chartex" xmlns:cx5="http://schemas.microsoft.com/office/drawing/2016/5/11/chartex" xmlns:cx6="http://schemas.microsoft.com/office/drawing/2016/5/12/chartex" xmlns:cx7="http://schemas.microsoft.com/office/drawing/2016/5/13/chartex" xmlns:cx8="http://schemas.microsoft.com/office/drawing/2016/5/14/chartex" xmlns:mc="http://schemas.openxmlformats.org/markup-compatibility/2006" xmlns:aink="http://schemas.microsoft.com/office/drawing/2016/ink" xmlns:am3d="http://schemas.microsoft.com/office/drawing/2017/model3d" xmlns:o="urn:schemas-microsoft-com:office:office" xmlns:r="http://schemas.openxmlformats.org/officeDocument/2006/relationships" xmlns:m="http://schemas.openxmlformats.org/officeDocument/2006/math" xmlns:v="urn:schemas-microsoft-com:vml" xmlns:wp14="http://schemas.microsoft.com/office/word/2010/wordprocessingDrawing" xmlns:wp="http://schemas.openxmlformats.org/drawingml/2006/wordprocessingDrawing" xmlns:w10="urn:schemas-microsoft-com:office:word" xmlns:w="http://schemas.openxmlformats.org/wordprocessingml/2006/main" xmlns:w14="http://schemas.microsoft.com/office/word/2010/wordml" xmlns:w15="http://schemas.microsoft.com/office/word/2012/wordml" xmlns:w16cid="http://schemas.microsoft.com/office/word/2016/wordml/cid" xmlns:w16se="http://schemas.microsoft.com/office/word/2015/wordml/symex" xmlns:wpg="http://schemas.microsoft.com/office/word/2010/wordprocessingGroup" xmlns:wpi="http://schemas.microsoft.com/office/word/2010/wordprocessingInk" xmlns:wne="http://schemas.microsoft.com/office/word/2006/wordml" xmlns:wps="http://schemas.microsoft.com/office/word/2010/wordprocessingShape" mc:Ignorable="w14 w15 w16se w16cid wp14">
+<w:hdr xmlns:wpc="http://schemas.microsoft.com/office/word/2010/wordprocessingCanvas" xmlns:cx="http://schemas.microsoft.com/office/drawing/2014/chartex" xmlns:cx1="http://schemas.microsoft.com/office/drawing/2015/9/8/chartex" xmlns:cx2="http://schemas.microsoft.com/office/drawing/2015/10/21/chartex" xmlns:cx3="http://schemas.microsoft.com/office/drawing/2016/5/9/chartex" xmlns:cx4="http://schemas.microsoft.com/office/drawing/2016/5/10/chartex" xmlns:cx5="http://schemas.microsoft.com/office/drawing/2016/5/11/chartex" xmlns:cx6="http://schemas.microsoft.com/office/drawing/2016/5/12/chartex" xmlns:cx7="http://schemas.microsoft.com/office/drawing/2016/5/13/chartex" xmlns:cx8="http://schemas.microsoft.com/office/drawing/2016/5/14/chartex" xmlns:mc="http://schemas.openxmlformats.org/markup-compatibility/2006" xmlns:aink="http://schemas.microsoft.com/office/drawing/2016/ink" xmlns:am3d="http://schemas.microsoft.com/office/drawing/2017/model3d" xmlns:o="urn:schemas-microsoft-com:office:office" xmlns:oel="http://schemas.microsoft.com/office/2019/extlst" xmlns:r="http://schemas.openxmlformats.org/officeDocument/2006/relationships" xmlns:m="http://schemas.openxmlformats.org/officeDocument/2006/math" xmlns:v="urn:schemas-microsoft-com:vml" xmlns:wp14="http://schemas.microsoft.com/office/word/2010/wordprocessingDrawing" xmlns:wp="http://schemas.openxmlformats.org/drawingml/2006/wordprocessingDrawing" xmlns:w10="urn:schemas-microsoft-com:office:word" xmlns:w="http://schemas.openxmlformats.org/wordprocessingml/2006/main" xmlns:w14="http://schemas.microsoft.com/office/word/2010/wordml" xmlns:w15="http://schemas.microsoft.com/office/word/2012/wordml" xmlns:w16cex="http://schemas.microsoft.com/office/word/2018/wordml/cex" xmlns:w16cid="http://schemas.microsoft.com/office/word/2016/wordml/cid" xmlns:w16="http://schemas.microsoft.com/office/word/2018/wordml" xmlns:w16du="http://schemas.microsoft.com/office/word/2023/wordml/word16du" xmlns:w16sdtdh="http://schemas.microsoft.com/office/word/2020/wordml/sdtdatahash" xmlns:w16sdtfl="http://schemas.microsoft.com/office/word/2024/wordml/sdtformatlock" xmlns:w16se="http://schemas.microsoft.com/office/word/2015/wordml/symex" xmlns:wpg="http://schemas.microsoft.com/office/word/2010/wordprocessingGroup" xmlns:wpi="http://schemas.microsoft.com/office/word/2010/wordprocessingInk" xmlns:wne="http://schemas.microsoft.com/office/word/2006/wordml" xmlns:wps="http://schemas.microsoft.com/office/word/2010/wordprocessingShape" mc:Ignorable="w14 w15 w16se w16cid w16 w16cex w16sdtdh w16sdtfl w16du wp14">
   <w:p>
     <w:pPr>
-      <w:pStyle w:val="Encabezado"/>
+      <w:pStyle w:val="Header"/>
       <w:jc w:val="left"/>
       <w:rPr>
         <w:b/>
@@ -4905,7 +4935,7 @@
   </w:p>
   <w:p>
     <w:pPr>
-      <w:pStyle w:val="Encabezado"/>
+      <w:pStyle w:val="Header"/>
       <w:ind w:right="330"/>
       <w:jc w:val="right"/>
       <w:rPr>
@@ -4930,7 +4960,7 @@
   </w:p>
   <w:p>
     <w:pPr>
-      <w:pStyle w:val="Encabezado"/>
+      <w:pStyle w:val="Header"/>
       <w:jc w:val="left"/>
       <w:rPr>
         <w:b/>
@@ -4941,7 +4971,7 @@
 </file>
 
 <file path=word/numbering.xml><?xml version="1.0" encoding="utf-8"?>
-<w:numbering xmlns:wpc="http://schemas.microsoft.com/office/word/2010/wordprocessingCanvas" xmlns:cx="http://schemas.microsoft.com/office/drawing/2014/chartex" xmlns:cx1="http://schemas.microsoft.com/office/drawing/2015/9/8/chartex" xmlns:cx2="http://schemas.microsoft.com/office/drawing/2015/10/21/chartex" xmlns:cx3="http://schemas.microsoft.com/office/drawing/2016/5/9/chartex" xmlns:cx4="http://schemas.microsoft.com/office/drawing/2016/5/10/chartex" xmlns:cx5="http://schemas.microsoft.com/office/drawing/2016/5/11/chartex" xmlns:cx6="http://schemas.microsoft.com/office/drawing/2016/5/12/chartex" xmlns:cx7="http://schemas.microsoft.com/office/drawing/2016/5/13/chartex" xmlns:cx8="http://schemas.microsoft.com/office/drawing/2016/5/14/chartex" xmlns:mc="http://schemas.openxmlformats.org/markup-compatibility/2006" xmlns:aink="http://schemas.microsoft.com/office/drawing/2016/ink" xmlns:am3d="http://schemas.microsoft.com/office/drawing/2017/model3d" xmlns:o="urn:schemas-microsoft-com:office:office" xmlns:r="http://schemas.openxmlformats.org/officeDocument/2006/relationships" xmlns:m="http://schemas.openxmlformats.org/officeDocument/2006/math" xmlns:v="urn:schemas-microsoft-com:vml" xmlns:wp14="http://schemas.microsoft.com/office/word/2010/wordprocessingDrawing" xmlns:wp="http://schemas.openxmlformats.org/drawingml/2006/wordprocessingDrawing" xmlns:w10="urn:schemas-microsoft-com:office:word" xmlns:w="http://schemas.openxmlformats.org/wordprocessingml/2006/main" xmlns:w14="http://schemas.microsoft.com/office/word/2010/wordml" xmlns:w15="http://schemas.microsoft.com/office/word/2012/wordml" xmlns:w16cid="http://schemas.microsoft.com/office/word/2016/wordml/cid" xmlns:w16se="http://schemas.microsoft.com/office/word/2015/wordml/symex" xmlns:wpg="http://schemas.microsoft.com/office/word/2010/wordprocessingGroup" xmlns:wpi="http://schemas.microsoft.com/office/word/2010/wordprocessingInk" xmlns:wne="http://schemas.microsoft.com/office/word/2006/wordml" xmlns:wps="http://schemas.microsoft.com/office/word/2010/wordprocessingShape" mc:Ignorable="w14 w15 w16se w16cid wp14">
+<w:numbering xmlns:wpc="http://schemas.microsoft.com/office/word/2010/wordprocessingCanvas" xmlns:cx="http://schemas.microsoft.com/office/drawing/2014/chartex" xmlns:cx1="http://schemas.microsoft.com/office/drawing/2015/9/8/chartex" xmlns:cx2="http://schemas.microsoft.com/office/drawing/2015/10/21/chartex" xmlns:cx3="http://schemas.microsoft.com/office/drawing/2016/5/9/chartex" xmlns:cx4="http://schemas.microsoft.com/office/drawing/2016/5/10/chartex" xmlns:cx5="http://schemas.microsoft.com/office/drawing/2016/5/11/chartex" xmlns:cx6="http://schemas.microsoft.com/office/drawing/2016/5/12/chartex" xmlns:cx7="http://schemas.microsoft.com/office/drawing/2016/5/13/chartex" xmlns:cx8="http://schemas.microsoft.com/office/drawing/2016/5/14/chartex" xmlns:mc="http://schemas.openxmlformats.org/markup-compatibility/2006" xmlns:aink="http://schemas.microsoft.com/office/drawing/2016/ink" xmlns:am3d="http://schemas.microsoft.com/office/drawing/2017/model3d" xmlns:o="urn:schemas-microsoft-com:office:office" xmlns:oel="http://schemas.microsoft.com/office/2019/extlst" xmlns:r="http://schemas.openxmlformats.org/officeDocument/2006/relationships" xmlns:m="http://schemas.openxmlformats.org/officeDocument/2006/math" xmlns:v="urn:schemas-microsoft-com:vml" xmlns:wp14="http://schemas.microsoft.com/office/word/2010/wordprocessingDrawing" xmlns:wp="http://schemas.openxmlformats.org/drawingml/2006/wordprocessingDrawing" xmlns:w10="urn:schemas-microsoft-com:office:word" xmlns:w="http://schemas.openxmlformats.org/wordprocessingml/2006/main" xmlns:w14="http://schemas.microsoft.com/office/word/2010/wordml" xmlns:w15="http://schemas.microsoft.com/office/word/2012/wordml" xmlns:w16cex="http://schemas.microsoft.com/office/word/2018/wordml/cex" xmlns:w16cid="http://schemas.microsoft.com/office/word/2016/wordml/cid" xmlns:w16="http://schemas.microsoft.com/office/word/2018/wordml" xmlns:w16du="http://schemas.microsoft.com/office/word/2023/wordml/word16du" xmlns:w16sdtdh="http://schemas.microsoft.com/office/word/2020/wordml/sdtdatahash" xmlns:w16sdtfl="http://schemas.microsoft.com/office/word/2024/wordml/sdtformatlock" xmlns:w16se="http://schemas.microsoft.com/office/word/2015/wordml/symex" xmlns:wpg="http://schemas.microsoft.com/office/word/2010/wordprocessingGroup" xmlns:wpi="http://schemas.microsoft.com/office/word/2010/wordprocessingInk" xmlns:wne="http://schemas.microsoft.com/office/word/2006/wordml" xmlns:wps="http://schemas.microsoft.com/office/word/2010/wordprocessingShape" mc:Ignorable="w14 w15 w16se w16cid w16 w16cex w16sdtdh w16sdtfl w16du wp14">
   <w:abstractNum w:abstractNumId="0" w15:restartNumberingAfterBreak="0">
     <w:nsid w:val="12B02B0F"/>
     <w:multiLevelType w:val="hybridMultilevel"/>
@@ -5035,7 +5065,7 @@
     <w:lvl w:ilvl="0" w:tplc="FB1E31AE">
       <w:start w:val="1"/>
       <w:numFmt w:val="lowerLetter"/>
-      <w:pStyle w:val="Ttulo2"/>
+      <w:pStyle w:val="Heading2"/>
       <w:lvlText w:val="%1)"/>
       <w:lvlJc w:val="left"/>
       <w:pPr>
@@ -5744,35 +5774,35 @@
       </w:rPr>
     </w:lvl>
   </w:abstractNum>
-  <w:num w:numId="1">
+  <w:num w:numId="1" w16cid:durableId="1071732545">
     <w:abstractNumId w:val="7"/>
   </w:num>
-  <w:num w:numId="2">
+  <w:num w:numId="2" w16cid:durableId="471362601">
     <w:abstractNumId w:val="1"/>
   </w:num>
-  <w:num w:numId="3">
+  <w:num w:numId="3" w16cid:durableId="1305888475">
     <w:abstractNumId w:val="4"/>
   </w:num>
-  <w:num w:numId="4">
+  <w:num w:numId="4" w16cid:durableId="484863149">
     <w:abstractNumId w:val="2"/>
   </w:num>
-  <w:num w:numId="5">
+  <w:num w:numId="5" w16cid:durableId="1831751354">
     <w:abstractNumId w:val="3"/>
   </w:num>
-  <w:num w:numId="6">
+  <w:num w:numId="6" w16cid:durableId="1153251934">
     <w:abstractNumId w:val="5"/>
   </w:num>
-  <w:num w:numId="7">
+  <w:num w:numId="7" w16cid:durableId="374891964">
     <w:abstractNumId w:val="6"/>
   </w:num>
-  <w:num w:numId="8">
+  <w:num w:numId="8" w16cid:durableId="793720077">
     <w:abstractNumId w:val="0"/>
   </w:num>
 </w:numbering>
 </file>
 
 <file path=word/styles.xml><?xml version="1.0" encoding="utf-8"?>
-<w:styles xmlns:mc="http://schemas.openxmlformats.org/markup-compatibility/2006" xmlns:r="http://schemas.openxmlformats.org/officeDocument/2006/relationships" xmlns:w="http://schemas.openxmlformats.org/wordprocessingml/2006/main" xmlns:w14="http://schemas.microsoft.com/office/word/2010/wordml" xmlns:w15="http://schemas.microsoft.com/office/word/2012/wordml" xmlns:w16cid="http://schemas.microsoft.com/office/word/2016/wordml/cid" xmlns:w16se="http://schemas.microsoft.com/office/word/2015/wordml/symex" mc:Ignorable="w14 w15 w16se w16cid">
+<w:styles xmlns:mc="http://schemas.openxmlformats.org/markup-compatibility/2006" xmlns:r="http://schemas.openxmlformats.org/officeDocument/2006/relationships" xmlns:w="http://schemas.openxmlformats.org/wordprocessingml/2006/main" xmlns:w14="http://schemas.microsoft.com/office/word/2010/wordml" xmlns:w15="http://schemas.microsoft.com/office/word/2012/wordml" xmlns:w16cex="http://schemas.microsoft.com/office/word/2018/wordml/cex" xmlns:w16cid="http://schemas.microsoft.com/office/word/2016/wordml/cid" xmlns:w16="http://schemas.microsoft.com/office/word/2018/wordml" xmlns:w16du="http://schemas.microsoft.com/office/word/2023/wordml/word16du" xmlns:w16sdtdh="http://schemas.microsoft.com/office/word/2020/wordml/sdtdatahash" xmlns:w16sdtfl="http://schemas.microsoft.com/office/word/2024/wordml/sdtformatlock" xmlns:w16se="http://schemas.microsoft.com/office/word/2015/wordml/symex" mc:Ignorable="w14 w15 w16se w16cid w16 w16cex w16sdtdh w16sdtfl w16du">
   <w:docDefaults>
     <w:rPrDefault>
       <w:rPr>
@@ -5788,7 +5818,7 @@
       </w:pPr>
     </w:pPrDefault>
   </w:docDefaults>
-  <w:latentStyles w:defLockedState="0" w:defUIPriority="99" w:defSemiHidden="0" w:defUnhideWhenUsed="0" w:defQFormat="0" w:count="375">
+  <w:latentStyles w:defLockedState="0" w:defUIPriority="99" w:defSemiHidden="0" w:defUnhideWhenUsed="0" w:defQFormat="0" w:count="376">
     <w:lsdException w:name="Normal" w:uiPriority="0" w:qFormat="1"/>
     <w:lsdException w:name="heading 1" w:uiPriority="9" w:qFormat="1"/>
     <w:lsdException w:name="heading 2" w:semiHidden="1" w:uiPriority="9" w:unhideWhenUsed="1" w:qFormat="1"/>
@@ -6164,6 +6194,7 @@
     <w:lsdException w:name="Smart Hyperlink" w:semiHidden="1" w:unhideWhenUsed="1"/>
     <w:lsdException w:name="Hashtag" w:semiHidden="1" w:unhideWhenUsed="1"/>
     <w:lsdException w:name="Unresolved Mention" w:semiHidden="1" w:unhideWhenUsed="1"/>
+    <w:lsdException w:name="Smart Link" w:semiHidden="1" w:unhideWhenUsed="1"/>
   </w:latentStyles>
   <w:style w:type="paragraph" w:default="1" w:styleId="Normal">
     <w:name w:val="Normal"/>
@@ -6174,10 +6205,10 @@
       <w:jc w:val="both"/>
     </w:pPr>
   </w:style>
-  <w:style w:type="paragraph" w:styleId="Ttulo2">
+  <w:style w:type="paragraph" w:styleId="Heading2">
     <w:name w:val="heading 2"/>
     <w:next w:val="Normal"/>
-    <w:link w:val="Ttulo2Car"/>
+    <w:link w:val="Heading2Char"/>
     <w:uiPriority w:val="9"/>
     <w:unhideWhenUsed/>
     <w:qFormat/>
@@ -6201,13 +6232,13 @@
       <w:szCs w:val="26"/>
     </w:rPr>
   </w:style>
-  <w:style w:type="character" w:default="1" w:styleId="Fuentedeprrafopredeter">
+  <w:style w:type="character" w:default="1" w:styleId="DefaultParagraphFont">
     <w:name w:val="Default Paragraph Font"/>
     <w:uiPriority w:val="1"/>
     <w:semiHidden/>
     <w:unhideWhenUsed/>
   </w:style>
-  <w:style w:type="table" w:default="1" w:styleId="Tablanormal">
+  <w:style w:type="table" w:default="1" w:styleId="TableNormal">
     <w:name w:val="Normal Table"/>
     <w:uiPriority w:val="99"/>
     <w:semiHidden/>
@@ -6222,16 +6253,16 @@
       </w:tblCellMar>
     </w:tblPr>
   </w:style>
-  <w:style w:type="numbering" w:default="1" w:styleId="Sinlista">
+  <w:style w:type="numbering" w:default="1" w:styleId="NoList">
     <w:name w:val="No List"/>
     <w:uiPriority w:val="99"/>
     <w:semiHidden/>
     <w:unhideWhenUsed/>
   </w:style>
-  <w:style w:type="character" w:customStyle="1" w:styleId="Ttulo2Car">
-    <w:name w:val="Título 2 Car"/>
-    <w:basedOn w:val="Fuentedeprrafopredeter"/>
-    <w:link w:val="Ttulo2"/>
+  <w:style w:type="character" w:customStyle="1" w:styleId="Heading2Char">
+    <w:name w:val="Heading 2 Char"/>
+    <w:basedOn w:val="DefaultParagraphFont"/>
+    <w:link w:val="Heading2"/>
     <w:uiPriority w:val="9"/>
     <w:rsid w:val="001E1D48"/>
     <w:rPr>
@@ -6243,9 +6274,9 @@
       <w:szCs w:val="26"/>
     </w:rPr>
   </w:style>
-  <w:style w:type="table" w:styleId="Tablaconcuadrcula">
+  <w:style w:type="table" w:styleId="TableGrid">
     <w:name w:val="Table Grid"/>
-    <w:basedOn w:val="Tablanormal"/>
+    <w:basedOn w:val="TableNormal"/>
     <w:uiPriority w:val="59"/>
     <w:rsid w:val="001E1D48"/>
     <w:pPr>
@@ -6263,10 +6294,10 @@
       </w:tblBorders>
     </w:tblPr>
   </w:style>
-  <w:style w:type="paragraph" w:styleId="Prrafodelista">
+  <w:style w:type="paragraph" w:styleId="ListParagraph">
     <w:name w:val="List Paragraph"/>
     <w:basedOn w:val="Normal"/>
-    <w:link w:val="PrrafodelistaCar"/>
+    <w:link w:val="ListParagraphChar"/>
     <w:uiPriority w:val="34"/>
     <w:qFormat/>
     <w:rsid w:val="001E1D48"/>
@@ -6275,11 +6306,11 @@
       <w:contextualSpacing/>
     </w:pPr>
   </w:style>
-  <w:style w:type="paragraph" w:styleId="Ttulo">
+  <w:style w:type="paragraph" w:styleId="Title">
     <w:name w:val="Title"/>
     <w:basedOn w:val="Normal"/>
     <w:next w:val="Normal"/>
-    <w:link w:val="TtuloCar"/>
+    <w:link w:val="TitleChar"/>
     <w:uiPriority w:val="10"/>
     <w:qFormat/>
     <w:rsid w:val="001E1D48"/>
@@ -6299,10 +6330,10 @@
       <w:szCs w:val="52"/>
     </w:rPr>
   </w:style>
-  <w:style w:type="character" w:customStyle="1" w:styleId="TtuloCar">
-    <w:name w:val="Título Car"/>
-    <w:basedOn w:val="Fuentedeprrafopredeter"/>
-    <w:link w:val="Ttulo"/>
+  <w:style w:type="character" w:customStyle="1" w:styleId="TitleChar">
+    <w:name w:val="Title Char"/>
+    <w:basedOn w:val="DefaultParagraphFont"/>
+    <w:link w:val="Title"/>
     <w:uiPriority w:val="10"/>
     <w:rsid w:val="001E1D48"/>
     <w:rPr>
@@ -6314,17 +6345,17 @@
       <w:szCs w:val="52"/>
     </w:rPr>
   </w:style>
-  <w:style w:type="character" w:customStyle="1" w:styleId="PrrafodelistaCar">
-    <w:name w:val="Párrafo de lista Car"/>
-    <w:basedOn w:val="Fuentedeprrafopredeter"/>
-    <w:link w:val="Prrafodelista"/>
+  <w:style w:type="character" w:customStyle="1" w:styleId="ListParagraphChar">
+    <w:name w:val="List Paragraph Char"/>
+    <w:basedOn w:val="DefaultParagraphFont"/>
+    <w:link w:val="ListParagraph"/>
     <w:uiPriority w:val="34"/>
     <w:rsid w:val="001E1D48"/>
   </w:style>
-  <w:style w:type="paragraph" w:styleId="Encabezado">
+  <w:style w:type="paragraph" w:styleId="Header">
     <w:name w:val="header"/>
     <w:basedOn w:val="Normal"/>
-    <w:link w:val="EncabezadoCar"/>
+    <w:link w:val="HeaderChar"/>
     <w:unhideWhenUsed/>
     <w:rsid w:val="001E1D48"/>
     <w:pPr>
@@ -6334,17 +6365,17 @@
       </w:tabs>
     </w:pPr>
   </w:style>
-  <w:style w:type="character" w:customStyle="1" w:styleId="EncabezadoCar">
-    <w:name w:val="Encabezado Car"/>
-    <w:basedOn w:val="Fuentedeprrafopredeter"/>
-    <w:link w:val="Encabezado"/>
+  <w:style w:type="character" w:customStyle="1" w:styleId="HeaderChar">
+    <w:name w:val="Header Char"/>
+    <w:basedOn w:val="DefaultParagraphFont"/>
+    <w:link w:val="Header"/>
     <w:uiPriority w:val="99"/>
     <w:rsid w:val="001E1D48"/>
   </w:style>
-  <w:style w:type="paragraph" w:styleId="Piedepgina">
+  <w:style w:type="paragraph" w:styleId="Footer">
     <w:name w:val="footer"/>
     <w:basedOn w:val="Normal"/>
-    <w:link w:val="PiedepginaCar"/>
+    <w:link w:val="FooterChar"/>
     <w:uiPriority w:val="99"/>
     <w:unhideWhenUsed/>
     <w:rsid w:val="001E1D48"/>
@@ -6355,17 +6386,17 @@
       </w:tabs>
     </w:pPr>
   </w:style>
-  <w:style w:type="character" w:customStyle="1" w:styleId="PiedepginaCar">
-    <w:name w:val="Pie de página Car"/>
-    <w:basedOn w:val="Fuentedeprrafopredeter"/>
-    <w:link w:val="Piedepgina"/>
+  <w:style w:type="character" w:customStyle="1" w:styleId="FooterChar">
+    <w:name w:val="Footer Char"/>
+    <w:basedOn w:val="DefaultParagraphFont"/>
+    <w:link w:val="Footer"/>
     <w:uiPriority w:val="99"/>
     <w:rsid w:val="001E1D48"/>
   </w:style>
-  <w:style w:type="paragraph" w:styleId="Textodeglobo">
+  <w:style w:type="paragraph" w:styleId="BalloonText">
     <w:name w:val="Balloon Text"/>
     <w:basedOn w:val="Normal"/>
-    <w:link w:val="TextodegloboCar"/>
+    <w:link w:val="BalloonTextChar"/>
     <w:uiPriority w:val="99"/>
     <w:semiHidden/>
     <w:unhideWhenUsed/>
@@ -6376,10 +6407,10 @@
       <w:szCs w:val="16"/>
     </w:rPr>
   </w:style>
-  <w:style w:type="character" w:customStyle="1" w:styleId="TextodegloboCar">
-    <w:name w:val="Texto de globo Car"/>
-    <w:basedOn w:val="Fuentedeprrafopredeter"/>
-    <w:link w:val="Textodeglobo"/>
+  <w:style w:type="character" w:customStyle="1" w:styleId="BalloonTextChar">
+    <w:name w:val="Balloon Text Char"/>
+    <w:basedOn w:val="DefaultParagraphFont"/>
+    <w:link w:val="BalloonText"/>
     <w:uiPriority w:val="99"/>
     <w:semiHidden/>
     <w:rsid w:val="001E1D48"/>
@@ -6432,9 +6463,9 @@
       </w:tblCellMar>
     </w:tblPr>
   </w:style>
-  <w:style w:type="character" w:styleId="Hipervnculo">
+  <w:style w:type="character" w:styleId="Hyperlink">
     <w:name w:val="Hyperlink"/>
-    <w:basedOn w:val="Fuentedeprrafopredeter"/>
+    <w:basedOn w:val="DefaultParagraphFont"/>
     <w:uiPriority w:val="99"/>
     <w:unhideWhenUsed/>
     <w:rsid w:val="00415A96"/>
@@ -6443,9 +6474,9 @@
       <w:u w:val="single"/>
     </w:rPr>
   </w:style>
-  <w:style w:type="character" w:styleId="Mencinsinresolver">
+  <w:style w:type="character" w:styleId="UnresolvedMention">
     <w:name w:val="Unresolved Mention"/>
-    <w:basedOn w:val="Fuentedeprrafopredeter"/>
+    <w:basedOn w:val="DefaultParagraphFont"/>
     <w:uiPriority w:val="99"/>
     <w:semiHidden/>
     <w:unhideWhenUsed/>

</xml_diff>